<commit_message>
01 event driven demo
</commit_message>
<xml_diff>
--- a/01_eventdrivenDemo.docx
+++ b/01_eventdrivenDemo.docx
@@ -37,7 +37,18 @@
         </w:numPr>
       </w:pPr>
       <w:r>
-        <w:t>START  ZOOK</w:t>
+        <w:t>START</w:t>
+      </w:r>
+      <w:proofErr w:type="gramStart"/>
+      <w:r>
+        <w:t xml:space="preserve">  </w:t>
+      </w:r>
+      <w:proofErr w:type="gramEnd"/>
+      <w:r>
+        <w:t>ZOOK</w:t>
+      </w:r>
+      <w:r>
+        <w:t>EEPER</w:t>
       </w:r>
     </w:p>
     <w:p>
@@ -153,55 +164,166 @@
     </w:p>
     <w:p>
       <w:pPr>
-        <w:rPr>
-          <w:lang w:val="en-US"/>
-        </w:rPr>
-      </w:pPr>
-    </w:p>
-    <w:p>
-      <w:pPr>
-        <w:rPr>
-          <w:lang w:val="en-US"/>
-        </w:rPr>
-      </w:pPr>
-    </w:p>
-    <w:p>
-      <w:pPr>
-        <w:rPr>
-          <w:lang w:val="en-US"/>
-        </w:rPr>
-      </w:pPr>
-    </w:p>
-    <w:p>
-      <w:pPr>
-        <w:rPr>
-          <w:lang w:val="en-US"/>
-        </w:rPr>
-      </w:pPr>
-    </w:p>
-    <w:p>
-      <w:pPr>
-        <w:rPr>
-          <w:lang w:val="en-US"/>
-        </w:rPr>
-      </w:pPr>
-    </w:p>
-    <w:p>
-      <w:pPr>
         <w:pStyle w:val="Paragrafoelenco"/>
         <w:numPr>
           <w:ilvl w:val="0"/>
           <w:numId w:val="1"/>
         </w:numPr>
-      </w:pPr>
-      <w:r>
-        <w:t>START APPLICATION 01</w:t>
-      </w:r>
-    </w:p>
-    <w:p>
-      <w:pPr>
-        <w:pStyle w:val="Paragrafoelenco"/>
-      </w:pPr>
+        <w:rPr>
+          <w:lang w:val="en-US"/>
+        </w:rPr>
+      </w:pPr>
+      <w:r>
+        <w:rPr>
+          <w:lang w:val="en-US"/>
+        </w:rPr>
+        <w:t>CONNECTTO DATABASE WITH MYSQL WORKBENCH</w:t>
+      </w:r>
+    </w:p>
+    <w:p>
+      <w:pPr>
+        <w:pStyle w:val="Paragrafoelenco"/>
+        <w:numPr>
+          <w:ilvl w:val="1"/>
+          <w:numId w:val="1"/>
+        </w:numPr>
+        <w:rPr>
+          <w:lang w:val="en-US"/>
+        </w:rPr>
+      </w:pPr>
+      <w:r>
+        <w:rPr>
+          <w:lang w:val="en-US"/>
+        </w:rPr>
+        <w:t xml:space="preserve">Connect to </w:t>
+      </w:r>
+      <w:proofErr w:type="spellStart"/>
+      <w:r>
+        <w:rPr>
+          <w:lang w:val="en-US"/>
+        </w:rPr>
+        <w:t>bookabattery_db_event</w:t>
+      </w:r>
+      <w:proofErr w:type="spellEnd"/>
+      <w:r>
+        <w:rPr>
+          <w:lang w:val="en-US"/>
+        </w:rPr>
+        <w:t xml:space="preserve"> </w:t>
+      </w:r>
+      <w:proofErr w:type="spellStart"/>
+      <w:r>
+        <w:rPr>
+          <w:lang w:val="en-US"/>
+        </w:rPr>
+        <w:t>localhost</w:t>
+      </w:r>
+      <w:proofErr w:type="spellEnd"/>
+      <w:r>
+        <w:rPr>
+          <w:lang w:val="en-US"/>
+        </w:rPr>
+        <w:t>;</w:t>
+      </w:r>
+    </w:p>
+    <w:p>
+      <w:pPr>
+        <w:pStyle w:val="Paragrafoelenco"/>
+        <w:numPr>
+          <w:ilvl w:val="1"/>
+          <w:numId w:val="1"/>
+        </w:numPr>
+        <w:rPr>
+          <w:lang w:val="en-US"/>
+        </w:rPr>
+      </w:pPr>
+      <w:r>
+        <w:rPr>
+          <w:lang w:val="en-US"/>
+        </w:rPr>
+        <w:t xml:space="preserve">Select id, </w:t>
+      </w:r>
+      <w:proofErr w:type="spellStart"/>
+      <w:r>
+        <w:rPr>
+          <w:lang w:val="en-US"/>
+        </w:rPr>
+        <w:t>bokingstate</w:t>
+      </w:r>
+      <w:proofErr w:type="spellEnd"/>
+      <w:r>
+        <w:rPr>
+          <w:lang w:val="en-US"/>
+        </w:rPr>
+        <w:t xml:space="preserve"> from booking;</w:t>
+      </w:r>
+    </w:p>
+    <w:p>
+      <w:pPr>
+        <w:pStyle w:val="Paragrafoelenco"/>
+        <w:numPr>
+          <w:ilvl w:val="0"/>
+          <w:numId w:val="1"/>
+        </w:numPr>
+      </w:pPr>
+      <w:r>
+        <w:t>LAUNCH CHROME 01_EVENT</w:t>
+      </w:r>
+      <w:r>
+        <w:t xml:space="preserve"> (LIST MONGODB</w:t>
+      </w:r>
+      <w:proofErr w:type="gramStart"/>
+      <w:r>
+        <w:t xml:space="preserve">  </w:t>
+      </w:r>
+      <w:proofErr w:type="gramEnd"/>
+      <w:r>
+        <w:t>- CLEANER MONGODB)</w:t>
+      </w:r>
+    </w:p>
+    <w:p/>
+    <w:p>
+      <w:pPr>
+        <w:pStyle w:val="Paragrafoelenco"/>
+      </w:pPr>
+    </w:p>
+    <w:p>
+      <w:pPr>
+        <w:pStyle w:val="Paragrafoelenco"/>
+      </w:pPr>
+    </w:p>
+    <w:p>
+      <w:pPr>
+        <w:pStyle w:val="Paragrafoelenco"/>
+      </w:pPr>
+    </w:p>
+    <w:p>
+      <w:pPr>
+        <w:pStyle w:val="Paragrafoelenco"/>
+        <w:numPr>
+          <w:ilvl w:val="0"/>
+          <w:numId w:val="1"/>
+        </w:numPr>
+      </w:pPr>
+      <w:r>
+        <w:t xml:space="preserve">START </w:t>
+      </w:r>
+      <w:proofErr w:type="gramStart"/>
+      <w:r>
+        <w:t>APPLICATION</w:t>
+      </w:r>
+      <w:proofErr w:type="gramEnd"/>
+      <w:r>
+        <w:t xml:space="preserve"> 01</w:t>
+      </w:r>
+    </w:p>
+    <w:p>
+      <w:pPr>
+        <w:pStyle w:val="Paragrafoelenco"/>
+      </w:pPr>
+      <w:r>
+        <w:t xml:space="preserve">SHOW </w:t>
+      </w:r>
       <w:r>
         <w:t xml:space="preserve">NO DATA IN TABLE </w:t>
       </w:r>
@@ -293,6 +415,7 @@
         </w:rPr>
       </w:pPr>
       <w:proofErr w:type="spellStart"/>
+      <w:proofErr w:type="gramStart"/>
       <w:r>
         <w:rPr>
           <w:lang w:val="en-US"/>
@@ -300,6 +423,7 @@
         <w:t>mysql</w:t>
       </w:r>
       <w:proofErr w:type="spellEnd"/>
+      <w:proofErr w:type="gramEnd"/>
       <w:r>
         <w:rPr>
           <w:lang w:val="en-US"/>
@@ -420,6 +544,7 @@
         </w:rPr>
       </w:pPr>
       <w:proofErr w:type="spellStart"/>
+      <w:proofErr w:type="gramStart"/>
       <w:r>
         <w:rPr>
           <w:lang w:val="en-US"/>
@@ -427,6 +552,7 @@
         <w:t>mysql</w:t>
       </w:r>
       <w:proofErr w:type="spellEnd"/>
+      <w:proofErr w:type="gramEnd"/>
       <w:r>
         <w:rPr>
           <w:lang w:val="en-US"/>
@@ -441,11 +567,19 @@
           <w:lang w:val="en-US"/>
         </w:rPr>
       </w:pPr>
-      <w:r>
-        <w:rPr>
-          <w:lang w:val="en-US"/>
-        </w:rPr>
-        <w:t>source C:/development/microS_code2016_serviceRegistryDiscovery/</w:t>
+      <w:proofErr w:type="gramStart"/>
+      <w:r>
+        <w:rPr>
+          <w:lang w:val="en-US"/>
+        </w:rPr>
+        <w:t>source</w:t>
+      </w:r>
+      <w:proofErr w:type="gramEnd"/>
+      <w:r>
+        <w:rPr>
+          <w:lang w:val="en-US"/>
+        </w:rPr>
+        <w:t xml:space="preserve"> C:/development/microS_code2016_serviceRegistryDiscovery/</w:t>
       </w:r>
     </w:p>
     <w:p>
@@ -510,6 +644,7 @@
         </w:rPr>
       </w:pPr>
       <w:proofErr w:type="spellStart"/>
+      <w:proofErr w:type="gramStart"/>
       <w:r>
         <w:rPr>
           <w:lang w:val="en-US"/>
@@ -517,6 +652,7 @@
         <w:t>mysql</w:t>
       </w:r>
       <w:proofErr w:type="spellEnd"/>
+      <w:proofErr w:type="gramEnd"/>
       <w:r>
         <w:rPr>
           <w:lang w:val="en-US"/>
@@ -531,11 +667,19 @@
           <w:lang w:val="en-US"/>
         </w:rPr>
       </w:pPr>
-      <w:r>
-        <w:rPr>
-          <w:lang w:val="en-US"/>
-        </w:rPr>
-        <w:t xml:space="preserve">select id, </w:t>
+      <w:proofErr w:type="gramStart"/>
+      <w:r>
+        <w:rPr>
+          <w:lang w:val="en-US"/>
+        </w:rPr>
+        <w:t>select</w:t>
+      </w:r>
+      <w:proofErr w:type="gramEnd"/>
+      <w:r>
+        <w:rPr>
+          <w:lang w:val="en-US"/>
+        </w:rPr>
+        <w:t xml:space="preserve"> id, </w:t>
       </w:r>
       <w:proofErr w:type="spellStart"/>
       <w:r>
@@ -737,137 +881,228 @@
       <w:r>
         <w:t xml:space="preserve">  </w:t>
       </w:r>
-    </w:p>
-    <w:p>
-      <w:pPr>
-        <w:pStyle w:val="Paragrafoelenco"/>
-        <w:numPr>
-          <w:ilvl w:val="0"/>
-          <w:numId w:val="1"/>
-        </w:numPr>
-        <w:rPr>
-          <w:lang w:val="en-US"/>
-        </w:rPr>
-      </w:pPr>
-      <w:r>
-        <w:rPr>
-          <w:lang w:val="en-US"/>
-        </w:rPr>
-        <w:t>RELO</w:t>
-      </w:r>
-      <w:r>
-        <w:rPr>
-          <w:lang w:val="en-US"/>
-        </w:rPr>
-        <w:t xml:space="preserve">LOAD FILE WITH DEMO DATA </w:t>
-      </w:r>
-    </w:p>
-    <w:p>
-      <w:pPr>
-        <w:pStyle w:val="Paragrafoelenco"/>
-        <w:rPr>
-          <w:lang w:val="en-US"/>
-        </w:rPr>
-      </w:pPr>
-      <w:proofErr w:type="spellStart"/>
-      <w:r>
-        <w:rPr>
-          <w:lang w:val="en-US"/>
-        </w:rPr>
-        <w:t>mysql</w:t>
-      </w:r>
-      <w:proofErr w:type="spellEnd"/>
-      <w:r>
-        <w:rPr>
-          <w:lang w:val="en-US"/>
-        </w:rPr>
-        <w:t xml:space="preserve">&gt; </w:t>
-      </w:r>
-    </w:p>
-    <w:p>
-      <w:pPr>
-        <w:pStyle w:val="Paragrafoelenco"/>
-        <w:rPr>
-          <w:lang w:val="en-US"/>
-        </w:rPr>
-      </w:pPr>
-      <w:r>
-        <w:rPr>
-          <w:lang w:val="en-US"/>
-        </w:rPr>
-        <w:t>source C:/development/microS_code2016_serviceRegistryDiscovery/</w:t>
-      </w:r>
-    </w:p>
-    <w:p>
-      <w:pPr>
-        <w:pStyle w:val="Paragrafoelenco"/>
-        <w:rPr>
-          <w:lang w:val="en-US"/>
-        </w:rPr>
-      </w:pPr>
-      <w:r>
-        <w:rPr>
-          <w:lang w:val="en-US"/>
-        </w:rPr>
-        <w:t>01_bookABattery_SERVICE/</w:t>
-      </w:r>
-      <w:proofErr w:type="spellStart"/>
-      <w:r>
-        <w:rPr>
-          <w:lang w:val="en-US"/>
-        </w:rPr>
-        <w:t>demoLoadBooking.sql</w:t>
-      </w:r>
-      <w:proofErr w:type="spellEnd"/>
-      <w:r>
-        <w:rPr>
-          <w:lang w:val="en-US"/>
-        </w:rPr>
-        <w:t>;</w:t>
-      </w:r>
-    </w:p>
-    <w:p>
-      <w:pPr>
-        <w:pStyle w:val="Paragrafoelenco"/>
-        <w:numPr>
-          <w:ilvl w:val="0"/>
-          <w:numId w:val="1"/>
-        </w:numPr>
-      </w:pPr>
-      <w:r>
-        <w:t>START MATERIALIZED VIEW</w:t>
-      </w:r>
-    </w:p>
-    <w:p>
-      <w:pPr>
-        <w:pStyle w:val="Paragrafoelenco"/>
-        <w:numPr>
-          <w:ilvl w:val="0"/>
-          <w:numId w:val="1"/>
-        </w:numPr>
-        <w:rPr>
-          <w:lang w:val="en-US"/>
-        </w:rPr>
-      </w:pPr>
-      <w:r>
-        <w:rPr>
-          <w:lang w:val="en-US"/>
-        </w:rPr>
-        <w:t>CALL MONGO DB REST</w:t>
-      </w:r>
-    </w:p>
-    <w:p>
-      <w:pPr>
-        <w:pStyle w:val="Paragrafoelenco"/>
-        <w:rPr>
-          <w:lang w:val="en-US"/>
-        </w:rPr>
+      <w:r>
+        <w:t>SHOW TOPIC PENDING</w:t>
+      </w:r>
+    </w:p>
+    <w:p>
+      <w:pPr>
+        <w:pStyle w:val="Paragrafoelenco"/>
       </w:pPr>
       <w:r>
         <w:rPr>
           <w:noProof/>
           <w:lang w:eastAsia="it-IT"/>
         </w:rPr>
+        <w:drawing>
+          <wp:inline distT="0" distB="0" distL="0" distR="0">
+            <wp:extent cx="6115050" cy="3181350"/>
+            <wp:effectExtent l="0" t="0" r="0" b="0"/>
+            <wp:docPr id="5" name="Immagine 5"/>
+            <wp:cNvGraphicFramePr>
+              <a:graphicFrameLocks xmlns:a="http://schemas.openxmlformats.org/drawingml/2006/main" noChangeAspect="1"/>
+            </wp:cNvGraphicFramePr>
+            <a:graphic xmlns:a="http://schemas.openxmlformats.org/drawingml/2006/main">
+              <a:graphicData uri="http://schemas.openxmlformats.org/drawingml/2006/picture">
+                <pic:pic xmlns:pic="http://schemas.openxmlformats.org/drawingml/2006/picture">
+                  <pic:nvPicPr>
+                    <pic:cNvPr id="0" name="Picture 1"/>
+                    <pic:cNvPicPr>
+                      <a:picLocks noChangeAspect="1" noChangeArrowheads="1"/>
+                    </pic:cNvPicPr>
+                  </pic:nvPicPr>
+                  <pic:blipFill>
+                    <a:blip r:embed="rId9">
+                      <a:extLst>
+                        <a:ext uri="{28A0092B-C50C-407E-A947-70E740481C1C}">
+                          <a14:useLocalDpi xmlns:a14="http://schemas.microsoft.com/office/drawing/2010/main" val="0"/>
+                        </a:ext>
+                      </a:extLst>
+                    </a:blip>
+                    <a:srcRect/>
+                    <a:stretch>
+                      <a:fillRect/>
+                    </a:stretch>
+                  </pic:blipFill>
+                  <pic:spPr bwMode="auto">
+                    <a:xfrm>
+                      <a:off x="0" y="0"/>
+                      <a:ext cx="6115050" cy="3181350"/>
+                    </a:xfrm>
+                    <a:prstGeom prst="rect">
+                      <a:avLst/>
+                    </a:prstGeom>
+                    <a:noFill/>
+                    <a:ln>
+                      <a:noFill/>
+                    </a:ln>
+                  </pic:spPr>
+                </pic:pic>
+              </a:graphicData>
+            </a:graphic>
+          </wp:inline>
+        </w:drawing>
+      </w:r>
+    </w:p>
+    <w:p>
+      <w:pPr>
+        <w:pStyle w:val="Paragrafoelenco"/>
+        <w:rPr>
+          <w:lang w:val="en-US"/>
+        </w:rPr>
+      </w:pPr>
+    </w:p>
+    <w:p>
+      <w:pPr>
+        <w:pStyle w:val="Paragrafoelenco"/>
+        <w:rPr>
+          <w:lang w:val="en-US"/>
+        </w:rPr>
+      </w:pPr>
+    </w:p>
+    <w:p>
+      <w:pPr>
+        <w:ind w:left="360"/>
+        <w:rPr>
+          <w:lang w:val="en-US"/>
+        </w:rPr>
+      </w:pPr>
+    </w:p>
+    <w:p>
+      <w:pPr>
+        <w:pStyle w:val="Paragrafoelenco"/>
+        <w:numPr>
+          <w:ilvl w:val="0"/>
+          <w:numId w:val="1"/>
+        </w:numPr>
+        <w:rPr>
+          <w:lang w:val="en-US"/>
+        </w:rPr>
+      </w:pPr>
+      <w:r>
+        <w:rPr>
+          <w:lang w:val="en-US"/>
+        </w:rPr>
+        <w:t xml:space="preserve">RELOLOAD FILE WITH DEMO DATA </w:t>
+      </w:r>
+    </w:p>
+    <w:p>
+      <w:pPr>
+        <w:pStyle w:val="Paragrafoelenco"/>
+        <w:rPr>
+          <w:lang w:val="en-US"/>
+        </w:rPr>
+      </w:pPr>
+      <w:proofErr w:type="spellStart"/>
+      <w:proofErr w:type="gramStart"/>
+      <w:r>
+        <w:rPr>
+          <w:lang w:val="en-US"/>
+        </w:rPr>
+        <w:t>mysql</w:t>
+      </w:r>
+      <w:proofErr w:type="spellEnd"/>
+      <w:proofErr w:type="gramEnd"/>
+      <w:r>
+        <w:rPr>
+          <w:lang w:val="en-US"/>
+        </w:rPr>
+        <w:t xml:space="preserve">&gt; </w:t>
+      </w:r>
+    </w:p>
+    <w:p>
+      <w:pPr>
+        <w:pStyle w:val="Paragrafoelenco"/>
+        <w:rPr>
+          <w:lang w:val="en-US"/>
+        </w:rPr>
+      </w:pPr>
+      <w:proofErr w:type="gramStart"/>
+      <w:r>
+        <w:rPr>
+          <w:lang w:val="en-US"/>
+        </w:rPr>
+        <w:t>source</w:t>
+      </w:r>
+      <w:proofErr w:type="gramEnd"/>
+      <w:r>
+        <w:rPr>
+          <w:lang w:val="en-US"/>
+        </w:rPr>
+        <w:t xml:space="preserve"> C:/development/microS_code2016_serviceRegistryDiscovery/</w:t>
+      </w:r>
+    </w:p>
+    <w:p>
+      <w:pPr>
+        <w:pStyle w:val="Paragrafoelenco"/>
+        <w:rPr>
+          <w:lang w:val="en-US"/>
+        </w:rPr>
+      </w:pPr>
+      <w:r>
+        <w:rPr>
+          <w:lang w:val="en-US"/>
+        </w:rPr>
+        <w:t>01_bookABattery_SERVICE/</w:t>
+      </w:r>
+      <w:proofErr w:type="spellStart"/>
+      <w:r>
+        <w:rPr>
+          <w:lang w:val="en-US"/>
+        </w:rPr>
+        <w:t>demoLoadBooking.sql</w:t>
+      </w:r>
+      <w:proofErr w:type="spellEnd"/>
+      <w:r>
+        <w:rPr>
+          <w:lang w:val="en-US"/>
+        </w:rPr>
+        <w:t>;</w:t>
+      </w:r>
+    </w:p>
+    <w:p>
+      <w:pPr>
+        <w:pStyle w:val="Paragrafoelenco"/>
+        <w:numPr>
+          <w:ilvl w:val="0"/>
+          <w:numId w:val="1"/>
+        </w:numPr>
+      </w:pPr>
+      <w:r>
+        <w:t>START MATERIALIZED VIEW</w:t>
+      </w:r>
+    </w:p>
+    <w:p>
+      <w:pPr>
+        <w:pStyle w:val="Paragrafoelenco"/>
+        <w:numPr>
+          <w:ilvl w:val="0"/>
+          <w:numId w:val="1"/>
+        </w:numPr>
+        <w:rPr>
+          <w:lang w:val="en-US"/>
+        </w:rPr>
+      </w:pPr>
+      <w:r>
+        <w:rPr>
+          <w:lang w:val="en-US"/>
+        </w:rPr>
+        <w:t>CALL MONGO DB REST</w:t>
+      </w:r>
+    </w:p>
+    <w:p>
+      <w:pPr>
+        <w:pStyle w:val="Paragrafoelenco"/>
+        <w:rPr>
+          <w:lang w:val="en-US"/>
+        </w:rPr>
+      </w:pPr>
+      <w:r>
+        <w:rPr>
+          <w:noProof/>
+          <w:lang w:eastAsia="it-IT"/>
+        </w:rPr>
+        <w:lastRenderedPageBreak/>
         <w:drawing>
           <wp:inline distT="0" distB="0" distL="0" distR="0" wp14:anchorId="263472EE" wp14:editId="7354A0E7">
             <wp:extent cx="6120130" cy="2724968"/>
@@ -884,7 +1119,7 @@
                     <pic:cNvPicPr/>
                   </pic:nvPicPr>
                   <pic:blipFill>
-                    <a:blip r:embed="rId9"/>
+                    <a:blip r:embed="rId10"/>
                     <a:stretch>
                       <a:fillRect/>
                     </a:stretch>
@@ -931,6 +1166,7 @@
         </w:rPr>
       </w:pPr>
       <w:proofErr w:type="spellStart"/>
+      <w:proofErr w:type="gramStart"/>
       <w:r>
         <w:rPr>
           <w:lang w:val="en-US"/>
@@ -938,6 +1174,7 @@
         <w:t>mysql</w:t>
       </w:r>
       <w:proofErr w:type="spellEnd"/>
+      <w:proofErr w:type="gramEnd"/>
       <w:r>
         <w:rPr>
           <w:lang w:val="en-US"/>
@@ -952,11 +1189,19 @@
           <w:lang w:val="en-US"/>
         </w:rPr>
       </w:pPr>
-      <w:r>
-        <w:rPr>
-          <w:lang w:val="en-US"/>
-        </w:rPr>
-        <w:t>source C:/development/microS_code2016_serviceRegistryDiscovery/</w:t>
+      <w:proofErr w:type="gramStart"/>
+      <w:r>
+        <w:rPr>
+          <w:lang w:val="en-US"/>
+        </w:rPr>
+        <w:t>source</w:t>
+      </w:r>
+      <w:proofErr w:type="gramEnd"/>
+      <w:r>
+        <w:rPr>
+          <w:lang w:val="en-US"/>
+        </w:rPr>
+        <w:t xml:space="preserve"> C:/development/microS_code2016_serviceRegistryDiscovery/</w:t>
       </w:r>
     </w:p>
     <w:p>
@@ -1012,7 +1257,7 @@
           <w:lang w:val="en-US"/>
         </w:rPr>
       </w:pPr>
-      <w:hyperlink r:id="rId10" w:history="1">
+      <w:hyperlink r:id="rId11" w:history="1">
         <w:r>
           <w:rPr>
             <w:rStyle w:val="Collegamentoipertestuale"/>
@@ -1033,6 +1278,48 @@
     <w:p>
       <w:pPr>
         <w:pStyle w:val="Paragrafoelenco"/>
+        <w:rPr>
+          <w:lang w:val="en-US"/>
+        </w:rPr>
+      </w:pPr>
+    </w:p>
+    <w:p>
+      <w:pPr>
+        <w:pStyle w:val="Paragrafoelenco"/>
+        <w:rPr>
+          <w:lang w:val="en-US"/>
+        </w:rPr>
+      </w:pPr>
+    </w:p>
+    <w:p>
+      <w:pPr>
+        <w:pStyle w:val="Paragrafoelenco"/>
+        <w:rPr>
+          <w:lang w:val="en-US"/>
+        </w:rPr>
+      </w:pPr>
+    </w:p>
+    <w:p>
+      <w:pPr>
+        <w:pStyle w:val="Paragrafoelenco"/>
+        <w:rPr>
+          <w:lang w:val="en-US"/>
+        </w:rPr>
+      </w:pPr>
+    </w:p>
+    <w:p>
+      <w:pPr>
+        <w:pStyle w:val="Paragrafoelenco"/>
+        <w:rPr>
+          <w:lang w:val="en-US"/>
+        </w:rPr>
+      </w:pPr>
+      <w:bookmarkStart w:id="0" w:name="_GoBack"/>
+      <w:bookmarkEnd w:id="0"/>
+    </w:p>
+    <w:p>
+      <w:pPr>
+        <w:pStyle w:val="Paragrafoelenco"/>
         <w:numPr>
           <w:ilvl w:val="0"/>
           <w:numId w:val="1"/>
@@ -1045,90 +1332,107 @@
         <w:rPr>
           <w:lang w:val="en-US"/>
         </w:rPr>
-        <w:lastRenderedPageBreak/>
+        <w:t xml:space="preserve">RELOLOAD FILE WITH DEMO DATA </w:t>
+      </w:r>
+    </w:p>
+    <w:p>
+      <w:pPr>
+        <w:pStyle w:val="Paragrafoelenco"/>
+        <w:rPr>
+          <w:lang w:val="en-US"/>
+        </w:rPr>
+      </w:pPr>
+      <w:proofErr w:type="spellStart"/>
+      <w:proofErr w:type="gramStart"/>
+      <w:r>
+        <w:rPr>
+          <w:lang w:val="en-US"/>
+        </w:rPr>
+        <w:t>mysql</w:t>
+      </w:r>
+      <w:proofErr w:type="spellEnd"/>
+      <w:proofErr w:type="gramEnd"/>
+      <w:r>
+        <w:rPr>
+          <w:lang w:val="en-US"/>
+        </w:rPr>
+        <w:t xml:space="preserve">&gt; </w:t>
+      </w:r>
+    </w:p>
+    <w:p>
+      <w:pPr>
+        <w:pStyle w:val="Paragrafoelenco"/>
+        <w:rPr>
+          <w:lang w:val="en-US"/>
+        </w:rPr>
+      </w:pPr>
+      <w:proofErr w:type="gramStart"/>
+      <w:r>
+        <w:rPr>
+          <w:lang w:val="en-US"/>
+        </w:rPr>
+        <w:t>source</w:t>
+      </w:r>
+      <w:proofErr w:type="gramEnd"/>
+      <w:r>
+        <w:rPr>
+          <w:lang w:val="en-US"/>
+        </w:rPr>
+        <w:t xml:space="preserve"> C:/development/microS_code2016_serviceRegistryDiscovery/</w:t>
+      </w:r>
+    </w:p>
+    <w:p>
+      <w:pPr>
+        <w:pStyle w:val="Paragrafoelenco"/>
+        <w:rPr>
+          <w:lang w:val="en-US"/>
+        </w:rPr>
+      </w:pPr>
+      <w:r>
+        <w:rPr>
+          <w:lang w:val="en-US"/>
+        </w:rPr>
+        <w:t>01_bookABattery_SERVICE/</w:t>
+      </w:r>
+      <w:proofErr w:type="spellStart"/>
+      <w:r>
+        <w:rPr>
+          <w:lang w:val="en-US"/>
+        </w:rPr>
+        <w:t>demoLoadBooking.sql</w:t>
+      </w:r>
+      <w:proofErr w:type="spellEnd"/>
+      <w:r>
+        <w:rPr>
+          <w:lang w:val="en-US"/>
+        </w:rPr>
+        <w:t>;</w:t>
+      </w:r>
+    </w:p>
+    <w:p>
+      <w:pPr>
+        <w:pStyle w:val="Paragrafoelenco"/>
+        <w:rPr>
+          <w:lang w:val="en-US"/>
+        </w:rPr>
+      </w:pPr>
+    </w:p>
+    <w:p>
+      <w:pPr>
+        <w:pStyle w:val="Paragrafoelenco"/>
+        <w:numPr>
+          <w:ilvl w:val="0"/>
+          <w:numId w:val="1"/>
+        </w:numPr>
+        <w:rPr>
+          <w:lang w:val="en-US"/>
+        </w:rPr>
+      </w:pPr>
+      <w:r>
+        <w:rPr>
+          <w:lang w:val="en-US"/>
+        </w:rPr>
         <w:t>START BATTERY MANAGER</w:t>
-      </w:r>
-    </w:p>
-    <w:p>
-      <w:pPr>
-        <w:pStyle w:val="Paragrafoelenco"/>
-        <w:numPr>
-          <w:ilvl w:val="0"/>
-          <w:numId w:val="1"/>
-        </w:numPr>
-        <w:rPr>
-          <w:lang w:val="en-US"/>
-        </w:rPr>
-      </w:pPr>
-      <w:r>
-        <w:rPr>
-          <w:lang w:val="en-US"/>
-        </w:rPr>
-        <w:t xml:space="preserve">RELOLOAD FILE WITH DEMO DATA </w:t>
-      </w:r>
-    </w:p>
-    <w:p>
-      <w:pPr>
-        <w:pStyle w:val="Paragrafoelenco"/>
-        <w:rPr>
-          <w:lang w:val="en-US"/>
-        </w:rPr>
-      </w:pPr>
-      <w:proofErr w:type="spellStart"/>
-      <w:r>
-        <w:rPr>
-          <w:lang w:val="en-US"/>
-        </w:rPr>
-        <w:t>mysql</w:t>
-      </w:r>
-      <w:proofErr w:type="spellEnd"/>
-      <w:r>
-        <w:rPr>
-          <w:lang w:val="en-US"/>
-        </w:rPr>
-        <w:t xml:space="preserve">&gt; </w:t>
-      </w:r>
-    </w:p>
-    <w:p>
-      <w:pPr>
-        <w:pStyle w:val="Paragrafoelenco"/>
-        <w:rPr>
-          <w:lang w:val="en-US"/>
-        </w:rPr>
-      </w:pPr>
-      <w:r>
-        <w:rPr>
-          <w:lang w:val="en-US"/>
-        </w:rPr>
-        <w:t>source C:/development/microS_code2016_serviceRegistryDiscovery/</w:t>
-      </w:r>
-    </w:p>
-    <w:p>
-      <w:pPr>
-        <w:pStyle w:val="Paragrafoelenco"/>
-        <w:rPr>
-          <w:lang w:val="en-US"/>
-        </w:rPr>
-      </w:pPr>
-      <w:r>
-        <w:rPr>
-          <w:lang w:val="en-US"/>
-        </w:rPr>
-        <w:t>01_bookABattery_SERVICE/</w:t>
-      </w:r>
-      <w:proofErr w:type="spellStart"/>
-      <w:r>
-        <w:rPr>
-          <w:lang w:val="en-US"/>
-        </w:rPr>
-        <w:t>demoLoadBooking.sql</w:t>
-      </w:r>
-      <w:proofErr w:type="spellEnd"/>
-      <w:r>
-        <w:rPr>
-          <w:lang w:val="en-US"/>
-        </w:rPr>
-        <w:t>;</w:t>
       </w:r>
     </w:p>
     <w:p>
@@ -1161,68 +1465,12 @@
           <w:noProof/>
           <w:lang w:eastAsia="it-IT"/>
         </w:rPr>
+        <w:lastRenderedPageBreak/>
         <w:drawing>
           <wp:inline distT="0" distB="0" distL="0" distR="0" wp14:anchorId="6E0C0C24" wp14:editId="7B050D70">
             <wp:extent cx="6120130" cy="3091979"/>
             <wp:effectExtent l="0" t="0" r="0" b="0"/>
             <wp:docPr id="8" name="Immagine 8"/>
-            <wp:cNvGraphicFramePr>
-              <a:graphicFrameLocks xmlns:a="http://schemas.openxmlformats.org/drawingml/2006/main" noChangeAspect="1"/>
-            </wp:cNvGraphicFramePr>
-            <a:graphic xmlns:a="http://schemas.openxmlformats.org/drawingml/2006/main">
-              <a:graphicData uri="http://schemas.openxmlformats.org/drawingml/2006/picture">
-                <pic:pic xmlns:pic="http://schemas.openxmlformats.org/drawingml/2006/picture">
-                  <pic:nvPicPr>
-                    <pic:cNvPr id="0" name=""/>
-                    <pic:cNvPicPr/>
-                  </pic:nvPicPr>
-                  <pic:blipFill>
-                    <a:blip r:embed="rId11"/>
-                    <a:stretch>
-                      <a:fillRect/>
-                    </a:stretch>
-                  </pic:blipFill>
-                  <pic:spPr>
-                    <a:xfrm>
-                      <a:off x="0" y="0"/>
-                      <a:ext cx="6120130" cy="3091979"/>
-                    </a:xfrm>
-                    <a:prstGeom prst="rect">
-                      <a:avLst/>
-                    </a:prstGeom>
-                  </pic:spPr>
-                </pic:pic>
-              </a:graphicData>
-            </a:graphic>
-          </wp:inline>
-        </w:drawing>
-      </w:r>
-    </w:p>
-    <w:p>
-      <w:pPr>
-        <w:pStyle w:val="Paragrafoelenco"/>
-        <w:rPr>
-          <w:lang w:val="en-US"/>
-        </w:rPr>
-      </w:pPr>
-    </w:p>
-    <w:p>
-      <w:pPr>
-        <w:pStyle w:val="Paragrafoelenco"/>
-        <w:rPr>
-          <w:lang w:val="en-US"/>
-        </w:rPr>
-      </w:pPr>
-      <w:r>
-        <w:rPr>
-          <w:noProof/>
-          <w:lang w:eastAsia="it-IT"/>
-        </w:rPr>
-        <w:drawing>
-          <wp:inline distT="0" distB="0" distL="0" distR="0" wp14:anchorId="16F4BA3A" wp14:editId="7B70C3B9">
-            <wp:extent cx="6120130" cy="2259759"/>
-            <wp:effectExtent l="0" t="0" r="0" b="7620"/>
-            <wp:docPr id="7" name="Immagine 7"/>
             <wp:cNvGraphicFramePr>
               <a:graphicFrameLocks xmlns:a="http://schemas.openxmlformats.org/drawingml/2006/main" noChangeAspect="1"/>
             </wp:cNvGraphicFramePr>
@@ -1242,6 +1490,63 @@
                   <pic:spPr>
                     <a:xfrm>
                       <a:off x="0" y="0"/>
+                      <a:ext cx="6120130" cy="3091979"/>
+                    </a:xfrm>
+                    <a:prstGeom prst="rect">
+                      <a:avLst/>
+                    </a:prstGeom>
+                  </pic:spPr>
+                </pic:pic>
+              </a:graphicData>
+            </a:graphic>
+          </wp:inline>
+        </w:drawing>
+      </w:r>
+    </w:p>
+    <w:p>
+      <w:pPr>
+        <w:pStyle w:val="Paragrafoelenco"/>
+        <w:rPr>
+          <w:lang w:val="en-US"/>
+        </w:rPr>
+      </w:pPr>
+    </w:p>
+    <w:p>
+      <w:pPr>
+        <w:pStyle w:val="Paragrafoelenco"/>
+        <w:rPr>
+          <w:lang w:val="en-US"/>
+        </w:rPr>
+      </w:pPr>
+      <w:r>
+        <w:rPr>
+          <w:noProof/>
+          <w:lang w:eastAsia="it-IT"/>
+        </w:rPr>
+        <w:drawing>
+          <wp:inline distT="0" distB="0" distL="0" distR="0" wp14:anchorId="16F4BA3A" wp14:editId="7B70C3B9">
+            <wp:extent cx="6120130" cy="2259759"/>
+            <wp:effectExtent l="0" t="0" r="0" b="7620"/>
+            <wp:docPr id="7" name="Immagine 7"/>
+            <wp:cNvGraphicFramePr>
+              <a:graphicFrameLocks xmlns:a="http://schemas.openxmlformats.org/drawingml/2006/main" noChangeAspect="1"/>
+            </wp:cNvGraphicFramePr>
+            <a:graphic xmlns:a="http://schemas.openxmlformats.org/drawingml/2006/main">
+              <a:graphicData uri="http://schemas.openxmlformats.org/drawingml/2006/picture">
+                <pic:pic xmlns:pic="http://schemas.openxmlformats.org/drawingml/2006/picture">
+                  <pic:nvPicPr>
+                    <pic:cNvPr id="0" name=""/>
+                    <pic:cNvPicPr/>
+                  </pic:nvPicPr>
+                  <pic:blipFill>
+                    <a:blip r:embed="rId13"/>
+                    <a:stretch>
+                      <a:fillRect/>
+                    </a:stretch>
+                  </pic:blipFill>
+                  <pic:spPr>
+                    <a:xfrm>
+                      <a:off x="0" y="0"/>
                       <a:ext cx="6120130" cy="2259759"/>
                     </a:xfrm>
                     <a:prstGeom prst="rect">
@@ -1254,8 +1559,6 @@
           </wp:inline>
         </w:drawing>
       </w:r>
-      <w:bookmarkStart w:id="0" w:name="_GoBack"/>
-      <w:bookmarkEnd w:id="0"/>
     </w:p>
     <w:sectPr>
       <w:pgSz w:w="11906" w:h="16838"/>
@@ -1285,7 +1588,7 @@
         <w:rFonts w:hint="default"/>
       </w:rPr>
     </w:lvl>
-    <w:lvl w:ilvl="1" w:tplc="04100019" w:tentative="1">
+    <w:lvl w:ilvl="1" w:tplc="04100019">
       <w:start w:val="1"/>
       <w:numFmt w:val="lowerLetter"/>
       <w:lvlText w:val="%2."/>

</xml_diff>